<commit_message>
cambios menores en control 4
</commit_message>
<xml_diff>
--- a/Control 4/Graficos.docx
+++ b/Control 4/Graficos.docx
@@ -4,6 +4,7 @@
   <w:body>
     <w:p>
       <w:pPr>
+        <w:pStyle w:val="Ttulo1"/>
         <w:rPr>
           <w:lang w:val="es-ES"/>
         </w:rPr>
@@ -12,17 +13,47 @@
         <w:rPr>
           <w:lang w:val="es-ES"/>
         </w:rPr>
-        <w:t>Gráficos</w:t>
-      </w:r>
-      <w:r>
-        <w:rPr>
-          <w:lang w:val="es-ES"/>
-        </w:rPr>
-        <w:t xml:space="preserve"> </w:t>
-      </w:r>
+        <w:t xml:space="preserve">Alumno: Rodrigo </w:t>
+      </w:r>
+      <w:proofErr w:type="spellStart"/>
+      <w:r>
+        <w:rPr>
+          <w:lang w:val="es-ES"/>
+        </w:rPr>
+        <w:t>Jeldres</w:t>
+      </w:r>
+      <w:proofErr w:type="spellEnd"/>
+      <w:r>
+        <w:rPr>
+          <w:lang w:val="es-ES"/>
+        </w:rPr>
+        <w:t xml:space="preserve"> Carrasco</w:t>
+      </w:r>
+      <w:bookmarkStart w:id="0" w:name="_GoBack"/>
+      <w:bookmarkEnd w:id="0"/>
     </w:p>
     <w:p>
       <w:pPr>
+        <w:pStyle w:val="Ttulo1"/>
+        <w:rPr>
+          <w:lang w:val="es-ES"/>
+        </w:rPr>
+      </w:pPr>
+      <w:r>
+        <w:rPr>
+          <w:lang w:val="es-ES"/>
+        </w:rPr>
+        <w:t xml:space="preserve">Gráficos </w:t>
+      </w:r>
+      <w:r>
+        <w:rPr>
+          <w:lang w:val="es-ES"/>
+        </w:rPr>
+        <w:t>Pregunta 2:</w:t>
+      </w:r>
+    </w:p>
+    <w:p>
+      <w:pPr>
         <w:rPr>
           <w:lang w:val="es-ES"/>
         </w:rPr>
@@ -34,50 +65,9 @@
         </w:rPr>
         <w:drawing>
           <wp:inline distT="0" distB="0" distL="0" distR="0" wp14:anchorId="14BB2746" wp14:editId="0B880A45">
-            <wp:extent cx="3439264" cy="2562131"/>
-            <wp:effectExtent l="0" t="0" r="8890" b="0"/>
+            <wp:extent cx="3449370" cy="2569660"/>
+            <wp:effectExtent l="0" t="0" r="0" b="2540"/>
             <wp:docPr id="1" name="Imagen 1"/>
-            <wp:cNvGraphicFramePr>
-              <a:graphicFrameLocks xmlns:a="http://schemas.openxmlformats.org/drawingml/2006/main" noChangeAspect="1"/>
-            </wp:cNvGraphicFramePr>
-            <a:graphic xmlns:a="http://schemas.openxmlformats.org/drawingml/2006/main">
-              <a:graphicData uri="http://schemas.openxmlformats.org/drawingml/2006/picture">
-                <pic:pic xmlns:pic="http://schemas.openxmlformats.org/drawingml/2006/picture">
-                  <pic:nvPicPr>
-                    <pic:cNvPr id="1" name=""/>
-                    <pic:cNvPicPr/>
-                  </pic:nvPicPr>
-                  <pic:blipFill>
-                    <a:blip r:embed="rId4"/>
-                    <a:stretch>
-                      <a:fillRect/>
-                    </a:stretch>
-                  </pic:blipFill>
-                  <pic:spPr>
-                    <a:xfrm>
-                      <a:off x="0" y="0"/>
-                      <a:ext cx="3444336" cy="2565910"/>
-                    </a:xfrm>
-                    <a:prstGeom prst="rect">
-                      <a:avLst/>
-                    </a:prstGeom>
-                  </pic:spPr>
-                </pic:pic>
-              </a:graphicData>
-            </a:graphic>
-          </wp:inline>
-        </w:drawing>
-      </w:r>
-      <w:r>
-        <w:rPr>
-          <w:noProof/>
-          <w:lang w:eastAsia="es-CL"/>
-        </w:rPr>
-        <w:drawing>
-          <wp:inline distT="0" distB="0" distL="0" distR="0" wp14:anchorId="7BD50ADF" wp14:editId="3CA50433">
-            <wp:extent cx="3144475" cy="2372008"/>
-            <wp:effectExtent l="0" t="0" r="0" b="0"/>
-            <wp:docPr id="2" name="Imagen 2"/>
             <wp:cNvGraphicFramePr>
               <a:graphicFrameLocks xmlns:a="http://schemas.openxmlformats.org/drawingml/2006/main" noChangeAspect="1"/>
             </wp:cNvGraphicFramePr>
@@ -97,7 +87,7 @@
                   <pic:spPr>
                     <a:xfrm>
                       <a:off x="0" y="0"/>
-                      <a:ext cx="3151941" cy="2377640"/>
+                      <a:ext cx="3456530" cy="2574994"/>
                     </a:xfrm>
                     <a:prstGeom prst="rect">
                       <a:avLst/>
@@ -109,23 +99,16 @@
           </wp:inline>
         </w:drawing>
       </w:r>
-    </w:p>
-    <w:p>
-      <w:pPr>
-        <w:rPr>
-          <w:lang w:val="es-ES"/>
-        </w:rPr>
-      </w:pPr>
       <w:r>
         <w:rPr>
           <w:noProof/>
           <w:lang w:eastAsia="es-CL"/>
         </w:rPr>
         <w:drawing>
-          <wp:inline distT="0" distB="0" distL="0" distR="0" wp14:anchorId="58FC0F4F" wp14:editId="4130C7DC">
-            <wp:extent cx="3141553" cy="2373782"/>
-            <wp:effectExtent l="0" t="0" r="1905" b="7620"/>
-            <wp:docPr id="3" name="Imagen 3"/>
+          <wp:inline distT="0" distB="0" distL="0" distR="0" wp14:anchorId="7BD50ADF" wp14:editId="3CA50433">
+            <wp:extent cx="3372416" cy="2543953"/>
+            <wp:effectExtent l="0" t="0" r="0" b="8890"/>
+            <wp:docPr id="2" name="Imagen 2"/>
             <wp:cNvGraphicFramePr>
               <a:graphicFrameLocks xmlns:a="http://schemas.openxmlformats.org/drawingml/2006/main" noChangeAspect="1"/>
             </wp:cNvGraphicFramePr>
@@ -145,7 +128,7 @@
                   <pic:spPr>
                     <a:xfrm>
                       <a:off x="0" y="0"/>
-                      <a:ext cx="3148902" cy="2379335"/>
+                      <a:ext cx="3387187" cy="2555096"/>
                     </a:xfrm>
                     <a:prstGeom prst="rect">
                       <a:avLst/>
@@ -157,17 +140,23 @@
           </wp:inline>
         </w:drawing>
       </w:r>
-      <w:bookmarkStart w:id="0" w:name="_GoBack"/>
+    </w:p>
+    <w:p>
+      <w:pPr>
+        <w:rPr>
+          <w:lang w:val="es-ES"/>
+        </w:rPr>
+      </w:pPr>
       <w:r>
         <w:rPr>
           <w:noProof/>
           <w:lang w:eastAsia="es-CL"/>
         </w:rPr>
         <w:drawing>
-          <wp:inline distT="0" distB="0" distL="0" distR="0" wp14:anchorId="53A42AA7" wp14:editId="3C33F0DC">
-            <wp:extent cx="3141345" cy="2361692"/>
-            <wp:effectExtent l="0" t="0" r="1905" b="635"/>
-            <wp:docPr id="4" name="Imagen 4"/>
+          <wp:inline distT="0" distB="0" distL="0" distR="0" wp14:anchorId="58FC0F4F" wp14:editId="4130C7DC">
+            <wp:extent cx="3272828" cy="2472975"/>
+            <wp:effectExtent l="0" t="0" r="3810" b="3810"/>
+            <wp:docPr id="3" name="Imagen 3"/>
             <wp:cNvGraphicFramePr>
               <a:graphicFrameLocks xmlns:a="http://schemas.openxmlformats.org/drawingml/2006/main" noChangeAspect="1"/>
             </wp:cNvGraphicFramePr>
@@ -187,7 +176,7 @@
                   <pic:spPr>
                     <a:xfrm>
                       <a:off x="0" y="0"/>
-                      <a:ext cx="3145313" cy="2364675"/>
+                      <a:ext cx="3283791" cy="2481259"/>
                     </a:xfrm>
                     <a:prstGeom prst="rect">
                       <a:avLst/>
@@ -199,7 +188,373 @@
           </wp:inline>
         </w:drawing>
       </w:r>
-      <w:bookmarkEnd w:id="0"/>
+      <w:r>
+        <w:rPr>
+          <w:noProof/>
+          <w:lang w:eastAsia="es-CL"/>
+        </w:rPr>
+        <w:drawing>
+          <wp:inline distT="0" distB="0" distL="0" distR="0" wp14:anchorId="53A42AA7" wp14:editId="3C33F0DC">
+            <wp:extent cx="3446919" cy="2591425"/>
+            <wp:effectExtent l="0" t="0" r="1270" b="0"/>
+            <wp:docPr id="4" name="Imagen 4"/>
+            <wp:cNvGraphicFramePr>
+              <a:graphicFrameLocks xmlns:a="http://schemas.openxmlformats.org/drawingml/2006/main" noChangeAspect="1"/>
+            </wp:cNvGraphicFramePr>
+            <a:graphic xmlns:a="http://schemas.openxmlformats.org/drawingml/2006/main">
+              <a:graphicData uri="http://schemas.openxmlformats.org/drawingml/2006/picture">
+                <pic:pic xmlns:pic="http://schemas.openxmlformats.org/drawingml/2006/picture">
+                  <pic:nvPicPr>
+                    <pic:cNvPr id="1" name=""/>
+                    <pic:cNvPicPr/>
+                  </pic:nvPicPr>
+                  <pic:blipFill>
+                    <a:blip r:embed="rId8"/>
+                    <a:stretch>
+                      <a:fillRect/>
+                    </a:stretch>
+                  </pic:blipFill>
+                  <pic:spPr>
+                    <a:xfrm>
+                      <a:off x="0" y="0"/>
+                      <a:ext cx="3455056" cy="2597542"/>
+                    </a:xfrm>
+                    <a:prstGeom prst="rect">
+                      <a:avLst/>
+                    </a:prstGeom>
+                  </pic:spPr>
+                </pic:pic>
+              </a:graphicData>
+            </a:graphic>
+          </wp:inline>
+        </w:drawing>
+      </w:r>
+    </w:p>
+    <w:p>
+      <w:pPr>
+        <w:rPr>
+          <w:lang w:val="es-ES"/>
+        </w:rPr>
+      </w:pPr>
+      <w:r>
+        <w:rPr>
+          <w:noProof/>
+          <w:lang w:eastAsia="es-CL"/>
+        </w:rPr>
+        <w:lastRenderedPageBreak/>
+        <w:drawing>
+          <wp:inline distT="0" distB="0" distL="0" distR="0" wp14:anchorId="7E1EB697" wp14:editId="4B21FA50">
+            <wp:extent cx="3259248" cy="2439424"/>
+            <wp:effectExtent l="0" t="0" r="0" b="0"/>
+            <wp:docPr id="5" name="Imagen 5"/>
+            <wp:cNvGraphicFramePr>
+              <a:graphicFrameLocks xmlns:a="http://schemas.openxmlformats.org/drawingml/2006/main" noChangeAspect="1"/>
+            </wp:cNvGraphicFramePr>
+            <a:graphic xmlns:a="http://schemas.openxmlformats.org/drawingml/2006/main">
+              <a:graphicData uri="http://schemas.openxmlformats.org/drawingml/2006/picture">
+                <pic:pic xmlns:pic="http://schemas.openxmlformats.org/drawingml/2006/picture">
+                  <pic:nvPicPr>
+                    <pic:cNvPr id="1" name=""/>
+                    <pic:cNvPicPr/>
+                  </pic:nvPicPr>
+                  <pic:blipFill>
+                    <a:blip r:embed="rId9"/>
+                    <a:stretch>
+                      <a:fillRect/>
+                    </a:stretch>
+                  </pic:blipFill>
+                  <pic:spPr>
+                    <a:xfrm>
+                      <a:off x="0" y="0"/>
+                      <a:ext cx="3269726" cy="2447266"/>
+                    </a:xfrm>
+                    <a:prstGeom prst="rect">
+                      <a:avLst/>
+                    </a:prstGeom>
+                  </pic:spPr>
+                </pic:pic>
+              </a:graphicData>
+            </a:graphic>
+          </wp:inline>
+        </w:drawing>
+      </w:r>
+      <w:r>
+        <w:rPr>
+          <w:noProof/>
+          <w:lang w:eastAsia="es-CL"/>
+        </w:rPr>
+        <w:drawing>
+          <wp:inline distT="0" distB="0" distL="0" distR="0" wp14:anchorId="3FF0511F" wp14:editId="6CD0EAA6">
+            <wp:extent cx="3334007" cy="2489347"/>
+            <wp:effectExtent l="0" t="0" r="0" b="6350"/>
+            <wp:docPr id="6" name="Imagen 6"/>
+            <wp:cNvGraphicFramePr>
+              <a:graphicFrameLocks xmlns:a="http://schemas.openxmlformats.org/drawingml/2006/main" noChangeAspect="1"/>
+            </wp:cNvGraphicFramePr>
+            <a:graphic xmlns:a="http://schemas.openxmlformats.org/drawingml/2006/main">
+              <a:graphicData uri="http://schemas.openxmlformats.org/drawingml/2006/picture">
+                <pic:pic xmlns:pic="http://schemas.openxmlformats.org/drawingml/2006/picture">
+                  <pic:nvPicPr>
+                    <pic:cNvPr id="1" name=""/>
+                    <pic:cNvPicPr/>
+                  </pic:nvPicPr>
+                  <pic:blipFill>
+                    <a:blip r:embed="rId10"/>
+                    <a:stretch>
+                      <a:fillRect/>
+                    </a:stretch>
+                  </pic:blipFill>
+                  <pic:spPr>
+                    <a:xfrm>
+                      <a:off x="0" y="0"/>
+                      <a:ext cx="3345830" cy="2498175"/>
+                    </a:xfrm>
+                    <a:prstGeom prst="rect">
+                      <a:avLst/>
+                    </a:prstGeom>
+                  </pic:spPr>
+                </pic:pic>
+              </a:graphicData>
+            </a:graphic>
+          </wp:inline>
+        </w:drawing>
+      </w:r>
+    </w:p>
+    <w:p>
+      <w:pPr>
+        <w:rPr>
+          <w:lang w:val="es-ES"/>
+        </w:rPr>
+      </w:pPr>
+      <w:r>
+        <w:rPr>
+          <w:lang w:val="es-ES"/>
+        </w:rPr>
+        <w:br w:type="page"/>
+      </w:r>
+    </w:p>
+    <w:p>
+      <w:pPr>
+        <w:rPr>
+          <w:lang w:val="es-ES"/>
+        </w:rPr>
+      </w:pPr>
+      <w:r>
+        <w:rPr>
+          <w:noProof/>
+          <w:lang w:eastAsia="es-CL"/>
+        </w:rPr>
+        <w:lastRenderedPageBreak/>
+        <w:drawing>
+          <wp:inline distT="0" distB="0" distL="0" distR="0" wp14:anchorId="378FE10D" wp14:editId="75678137">
+            <wp:extent cx="3413157" cy="2551224"/>
+            <wp:effectExtent l="0" t="0" r="0" b="1905"/>
+            <wp:docPr id="7" name="Imagen 7"/>
+            <wp:cNvGraphicFramePr>
+              <a:graphicFrameLocks xmlns:a="http://schemas.openxmlformats.org/drawingml/2006/main" noChangeAspect="1"/>
+            </wp:cNvGraphicFramePr>
+            <a:graphic xmlns:a="http://schemas.openxmlformats.org/drawingml/2006/main">
+              <a:graphicData uri="http://schemas.openxmlformats.org/drawingml/2006/picture">
+                <pic:pic xmlns:pic="http://schemas.openxmlformats.org/drawingml/2006/picture">
+                  <pic:nvPicPr>
+                    <pic:cNvPr id="1" name=""/>
+                    <pic:cNvPicPr/>
+                  </pic:nvPicPr>
+                  <pic:blipFill>
+                    <a:blip r:embed="rId11"/>
+                    <a:stretch>
+                      <a:fillRect/>
+                    </a:stretch>
+                  </pic:blipFill>
+                  <pic:spPr>
+                    <a:xfrm>
+                      <a:off x="0" y="0"/>
+                      <a:ext cx="3427701" cy="2562095"/>
+                    </a:xfrm>
+                    <a:prstGeom prst="rect">
+                      <a:avLst/>
+                    </a:prstGeom>
+                  </pic:spPr>
+                </pic:pic>
+              </a:graphicData>
+            </a:graphic>
+          </wp:inline>
+        </w:drawing>
+      </w:r>
+      <w:r>
+        <w:rPr>
+          <w:noProof/>
+          <w:lang w:eastAsia="es-CL"/>
+        </w:rPr>
+        <w:drawing>
+          <wp:inline distT="0" distB="0" distL="0" distR="0" wp14:anchorId="65090970" wp14:editId="16E429D9">
+            <wp:extent cx="3399576" cy="2536768"/>
+            <wp:effectExtent l="0" t="0" r="0" b="0"/>
+            <wp:docPr id="8" name="Imagen 8"/>
+            <wp:cNvGraphicFramePr>
+              <a:graphicFrameLocks xmlns:a="http://schemas.openxmlformats.org/drawingml/2006/main" noChangeAspect="1"/>
+            </wp:cNvGraphicFramePr>
+            <a:graphic xmlns:a="http://schemas.openxmlformats.org/drawingml/2006/main">
+              <a:graphicData uri="http://schemas.openxmlformats.org/drawingml/2006/picture">
+                <pic:pic xmlns:pic="http://schemas.openxmlformats.org/drawingml/2006/picture">
+                  <pic:nvPicPr>
+                    <pic:cNvPr id="1" name=""/>
+                    <pic:cNvPicPr/>
+                  </pic:nvPicPr>
+                  <pic:blipFill>
+                    <a:blip r:embed="rId12"/>
+                    <a:stretch>
+                      <a:fillRect/>
+                    </a:stretch>
+                  </pic:blipFill>
+                  <pic:spPr>
+                    <a:xfrm>
+                      <a:off x="0" y="0"/>
+                      <a:ext cx="3409942" cy="2544503"/>
+                    </a:xfrm>
+                    <a:prstGeom prst="rect">
+                      <a:avLst/>
+                    </a:prstGeom>
+                  </pic:spPr>
+                </pic:pic>
+              </a:graphicData>
+            </a:graphic>
+          </wp:inline>
+        </w:drawing>
+      </w:r>
+    </w:p>
+    <w:p>
+      <w:pPr>
+        <w:rPr>
+          <w:lang w:val="es-ES"/>
+        </w:rPr>
+      </w:pPr>
+      <w:r>
+        <w:rPr>
+          <w:lang w:val="es-ES"/>
+        </w:rPr>
+        <w:br w:type="page"/>
+      </w:r>
+    </w:p>
+    <w:p>
+      <w:pPr>
+        <w:pStyle w:val="Ttulo1"/>
+        <w:rPr>
+          <w:lang w:val="es-ES"/>
+        </w:rPr>
+      </w:pPr>
+      <w:r>
+        <w:rPr>
+          <w:lang w:val="es-ES"/>
+        </w:rPr>
+        <w:lastRenderedPageBreak/>
+        <w:t>Gráficos pregunta 8</w:t>
+      </w:r>
+    </w:p>
+    <w:p>
+      <w:pPr>
+        <w:rPr>
+          <w:lang w:val="es-ES"/>
+        </w:rPr>
+      </w:pPr>
+    </w:p>
+    <w:p>
+      <w:pPr>
+        <w:jc w:val="center"/>
+        <w:rPr>
+          <w:lang w:val="es-ES"/>
+        </w:rPr>
+      </w:pPr>
+      <w:r>
+        <w:rPr>
+          <w:noProof/>
+          <w:lang w:eastAsia="es-CL"/>
+        </w:rPr>
+        <w:drawing>
+          <wp:inline distT="0" distB="0" distL="0" distR="0" wp14:anchorId="2C22A2C3" wp14:editId="491AB0F8">
+            <wp:extent cx="5148023" cy="3739487"/>
+            <wp:effectExtent l="0" t="0" r="0" b="0"/>
+            <wp:docPr id="9" name="Imagen 9"/>
+            <wp:cNvGraphicFramePr>
+              <a:graphicFrameLocks xmlns:a="http://schemas.openxmlformats.org/drawingml/2006/main" noChangeAspect="1"/>
+            </wp:cNvGraphicFramePr>
+            <a:graphic xmlns:a="http://schemas.openxmlformats.org/drawingml/2006/main">
+              <a:graphicData uri="http://schemas.openxmlformats.org/drawingml/2006/picture">
+                <pic:pic xmlns:pic="http://schemas.openxmlformats.org/drawingml/2006/picture">
+                  <pic:nvPicPr>
+                    <pic:cNvPr id="1" name=""/>
+                    <pic:cNvPicPr/>
+                  </pic:nvPicPr>
+                  <pic:blipFill>
+                    <a:blip r:embed="rId13"/>
+                    <a:stretch>
+                      <a:fillRect/>
+                    </a:stretch>
+                  </pic:blipFill>
+                  <pic:spPr>
+                    <a:xfrm>
+                      <a:off x="0" y="0"/>
+                      <a:ext cx="5165774" cy="3752381"/>
+                    </a:xfrm>
+                    <a:prstGeom prst="rect">
+                      <a:avLst/>
+                    </a:prstGeom>
+                  </pic:spPr>
+                </pic:pic>
+              </a:graphicData>
+            </a:graphic>
+          </wp:inline>
+        </w:drawing>
+      </w:r>
+    </w:p>
+    <w:p>
+      <w:pPr>
+        <w:jc w:val="center"/>
+        <w:rPr>
+          <w:lang w:val="es-ES"/>
+        </w:rPr>
+      </w:pPr>
+      <w:r>
+        <w:rPr>
+          <w:noProof/>
+          <w:lang w:eastAsia="es-CL"/>
+        </w:rPr>
+        <w:drawing>
+          <wp:inline distT="0" distB="0" distL="0" distR="0" wp14:anchorId="737E928D" wp14:editId="40658159">
+            <wp:extent cx="5304935" cy="3848669"/>
+            <wp:effectExtent l="0" t="0" r="0" b="0"/>
+            <wp:docPr id="10" name="Imagen 10"/>
+            <wp:cNvGraphicFramePr>
+              <a:graphicFrameLocks xmlns:a="http://schemas.openxmlformats.org/drawingml/2006/main" noChangeAspect="1"/>
+            </wp:cNvGraphicFramePr>
+            <a:graphic xmlns:a="http://schemas.openxmlformats.org/drawingml/2006/main">
+              <a:graphicData uri="http://schemas.openxmlformats.org/drawingml/2006/picture">
+                <pic:pic xmlns:pic="http://schemas.openxmlformats.org/drawingml/2006/picture">
+                  <pic:nvPicPr>
+                    <pic:cNvPr id="1" name=""/>
+                    <pic:cNvPicPr/>
+                  </pic:nvPicPr>
+                  <pic:blipFill>
+                    <a:blip r:embed="rId14"/>
+                    <a:stretch>
+                      <a:fillRect/>
+                    </a:stretch>
+                  </pic:blipFill>
+                  <pic:spPr>
+                    <a:xfrm>
+                      <a:off x="0" y="0"/>
+                      <a:ext cx="5315594" cy="3856402"/>
+                    </a:xfrm>
+                    <a:prstGeom prst="rect">
+                      <a:avLst/>
+                    </a:prstGeom>
+                  </pic:spPr>
+                </pic:pic>
+              </a:graphicData>
+            </a:graphic>
+          </wp:inline>
+        </w:drawing>
+      </w:r>
     </w:p>
     <w:sectPr>
       <w:pgSz w:w="12240" w:h="15840"/>
@@ -605,6 +960,27 @@
     <w:name w:val="Normal"/>
     <w:qFormat/>
   </w:style>
+  <w:style w:type="paragraph" w:styleId="Ttulo1">
+    <w:name w:val="heading 1"/>
+    <w:basedOn w:val="Normal"/>
+    <w:next w:val="Normal"/>
+    <w:link w:val="Ttulo1Car"/>
+    <w:uiPriority w:val="9"/>
+    <w:qFormat/>
+    <w:rsid w:val="0025354C"/>
+    <w:pPr>
+      <w:keepNext/>
+      <w:keepLines/>
+      <w:spacing w:before="240" w:after="0"/>
+      <w:outlineLvl w:val="0"/>
+    </w:pPr>
+    <w:rPr>
+      <w:rFonts w:asciiTheme="majorHAnsi" w:eastAsiaTheme="majorEastAsia" w:hAnsiTheme="majorHAnsi" w:cstheme="majorBidi"/>
+      <w:color w:val="2E74B5" w:themeColor="accent1" w:themeShade="BF"/>
+      <w:sz w:val="32"/>
+      <w:szCs w:val="32"/>
+    </w:rPr>
+  </w:style>
   <w:style w:type="character" w:default="1" w:styleId="Fuentedeprrafopredeter">
     <w:name w:val="Default Paragraph Font"/>
     <w:uiPriority w:val="1"/>
@@ -631,6 +1007,19 @@
     <w:uiPriority w:val="99"/>
     <w:semiHidden/>
     <w:unhideWhenUsed/>
+  </w:style>
+  <w:style w:type="character" w:customStyle="1" w:styleId="Ttulo1Car">
+    <w:name w:val="Título 1 Car"/>
+    <w:basedOn w:val="Fuentedeprrafopredeter"/>
+    <w:link w:val="Ttulo1"/>
+    <w:uiPriority w:val="9"/>
+    <w:rsid w:val="0025354C"/>
+    <w:rPr>
+      <w:rFonts w:asciiTheme="majorHAnsi" w:eastAsiaTheme="majorEastAsia" w:hAnsiTheme="majorHAnsi" w:cstheme="majorBidi"/>
+      <w:color w:val="2E74B5" w:themeColor="accent1" w:themeShade="BF"/>
+      <w:sz w:val="32"/>
+      <w:szCs w:val="32"/>
+    </w:rPr>
   </w:style>
 </w:styles>
 </file>
@@ -894,4 +1283,16 @@
     </a:ext>
   </a:extLst>
 </a:theme>
+</file>
+
+<file path=customXml/item1.xml><?xml version="1.0" encoding="utf-8"?>
+<b:Sources xmlns:b="http://schemas.openxmlformats.org/officeDocument/2006/bibliography" xmlns="http://schemas.openxmlformats.org/officeDocument/2006/bibliography" SelectedStyle="\APASixthEditionOfficeOnline.xsl" StyleName="APA" Version="6"/>
+</file>
+
+<file path=customXml/itemProps1.xml><?xml version="1.0" encoding="utf-8"?>
+<ds:datastoreItem xmlns:ds="http://schemas.openxmlformats.org/officeDocument/2006/customXml" ds:itemID="{868843D6-EFC0-48B1-9AD1-6F24D06BB589}">
+  <ds:schemaRefs>
+    <ds:schemaRef ds:uri="http://schemas.openxmlformats.org/officeDocument/2006/bibliography"/>
+  </ds:schemaRefs>
+</ds:datastoreItem>
 </file>
</xml_diff>